<commit_message>
Added my icon bespoke icon collection in deep purple
</commit_message>
<xml_diff>
--- a/CV/JKSCV_052016.docx
+++ b/CV/JKSCV_052016.docx
@@ -13,12 +13,10 @@
       </w:r>
     </w:p>
     <w:p>
-      <w:bookmarkStart w:id="0" w:name="_GoBack"/>
       <w:r>
         <w:t>London</w:t>
       </w:r>
     </w:p>
-    <w:bookmarkEnd w:id="0"/>
     <w:p>
       <w:r>
         <w:t>N6 5LU</w:t>
@@ -75,8 +73,31 @@
       <w:proofErr w:type="spellEnd"/>
     </w:p>
     <w:p>
-      <w:r>
-        <w:t>https://github.com/SecondeJK</w:t>
+      <w:hyperlink r:id="rId4" w:history="1">
+        <w:r>
+          <w:rPr>
+            <w:rStyle w:val="Hyperlink"/>
+          </w:rPr>
+          <w:t>https://github.com/SecondeJK</w:t>
+        </w:r>
+      </w:hyperlink>
+    </w:p>
+    <w:p>
+      <w:r>
+        <w:t>Basics</w:t>
+      </w:r>
+    </w:p>
+    <w:p>
+      <w:r>
+        <w:t xml:space="preserve">Meetups with PHP London, </w:t>
+      </w:r>
+      <w:proofErr w:type="spellStart"/>
+      <w:r>
+        <w:t>Symfony</w:t>
+      </w:r>
+      <w:proofErr w:type="spellEnd"/>
+      <w:r>
+        <w:t xml:space="preserve"> &amp; MySQL</w:t>
       </w:r>
     </w:p>
     <w:p>
@@ -146,6 +167,9 @@
       <w:r>
         <w:t>&gt;</w:t>
       </w:r>
+      <w:r>
+        <w:t>&lt;Android/iOS&gt;</w:t>
+      </w:r>
     </w:p>
     <w:p>
       <w:r>
@@ -187,6 +211,8 @@
       <w:r>
         <w:t xml:space="preserve"> Grange School, Warwickshire</w:t>
       </w:r>
+      <w:bookmarkStart w:id="0" w:name="_GoBack"/>
+      <w:bookmarkEnd w:id="0"/>
     </w:p>
     <w:p>
       <w:r>
@@ -212,6 +238,41 @@
         <w:t>(Hons) Communications)</w:t>
       </w:r>
     </w:p>
+    <w:p>
+      <w:r>
+        <w:t xml:space="preserve">Colour scheme </w:t>
+      </w:r>
+      <w:proofErr w:type="spellStart"/>
+      <w:r>
+        <w:t>websafe</w:t>
+      </w:r>
+      <w:proofErr w:type="spellEnd"/>
+      <w:r>
+        <w:t xml:space="preserve"> Hex #6600CC (</w:t>
+      </w:r>
+      <w:r>
+        <w:t xml:space="preserve">Tagged: Purple/Violet </w:t>
+      </w:r>
+      <w:proofErr w:type="gramStart"/>
+      <w:r>
+        <w:t>Blue</w:t>
+      </w:r>
+      <w:proofErr w:type="gramEnd"/>
+      <w:r>
+        <w:t xml:space="preserve"> aka. My favourite colour)</w:t>
+      </w:r>
+    </w:p>
+    <w:p>
+      <w:hyperlink r:id="rId5" w:history="1">
+        <w:r>
+          <w:rPr>
+            <w:rStyle w:val="Hyperlink"/>
+          </w:rPr>
+          <w:t>http://www.color-hex.com/color/6600cc</w:t>
+        </w:r>
+      </w:hyperlink>
+    </w:p>
+    <w:p/>
     <w:p/>
     <w:sectPr>
       <w:pgSz w:w="11906" w:h="16838"/>
@@ -654,6 +715,17 @@
     <w:basedOn w:val="DefaultParagraphFont"/>
     <w:rsid w:val="003C261F"/>
   </w:style>
+  <w:style w:type="character" w:styleId="Hyperlink">
+    <w:name w:val="Hyperlink"/>
+    <w:basedOn w:val="DefaultParagraphFont"/>
+    <w:uiPriority w:val="99"/>
+    <w:unhideWhenUsed/>
+    <w:rsid w:val="00DF693E"/>
+    <w:rPr>
+      <w:color w:val="0563C1" w:themeColor="hyperlink"/>
+      <w:u w:val="single"/>
+    </w:rPr>
+  </w:style>
 </w:styles>
 </file>
 

</xml_diff>